<commit_message>
PCIe to HIBI updated hdl and documentation
</commit_message>
<xml_diff>
--- a/TUT/ip.hwp.interface/pcie/pcie_to_hibi.comp/2.0/doc/PCIe_to_HIBI_v2.docx
+++ b/TUT/ip.hwp.interface/pcie/pcie_to_hibi.comp/2.0/doc/PCIe_to_HIBI_v2.docx
@@ -18523,9 +18523,17 @@
     </w:tbl>
     <w:p/>
     <w:p>
-      <w:r>
-        <w:br w:type="page"/>
-      </w:r>
+      <w:pPr>
+        <w:sectPr>
+          <w:footnotePr>
+            <w:numRestart w:val="eachPage"/>
+          </w:footnotePr>
+          <w:pgSz w:w="11907" w:h="16834" w:code="9"/>
+          <w:pgMar w:top="1440" w:right="1247" w:bottom="1440" w:left="1928" w:header="720" w:footer="720" w:gutter="0"/>
+          <w:cols w:space="720"/>
+          <w:titlePg/>
+        </w:sectPr>
+      </w:pPr>
     </w:p>
     <w:p>
       <w:pPr>
@@ -18539,6 +18547,17 @@
       </w:r>
       <w:bookmarkEnd w:id="45"/>
       <w:bookmarkEnd w:id="46"/>
+      <w:r>
+        <w:t xml:space="preserve"> - </w:t>
+      </w:r>
+      <w:proofErr w:type="spellStart"/>
+      <w:r>
+        <w:t>Arria</w:t>
+      </w:r>
+      <w:proofErr w:type="spellEnd"/>
+      <w:r>
+        <w:t xml:space="preserve"> II GX DDR2</w:t>
+      </w:r>
     </w:p>
     <w:p>
       <w:pPr>
@@ -18546,15 +18565,140 @@
       </w:pPr>
     </w:p>
     <w:p>
-      <w:r>
-        <w:rPr>
-          <w:noProof/>
-        </w:rPr>
+      <w:pPr>
+        <w:pStyle w:val="BodyText2"/>
+      </w:pPr>
+      <w:r>
+        <w:t xml:space="preserve">This use example uses an </w:t>
+      </w:r>
+      <w:proofErr w:type="spellStart"/>
+      <w:r>
+        <w:t>Arria</w:t>
+      </w:r>
+      <w:proofErr w:type="spellEnd"/>
+      <w:r>
+        <w:t xml:space="preserve"> II GX board connected to a regular PC running </w:t>
+      </w:r>
+      <w:proofErr w:type="spellStart"/>
+      <w:r>
+        <w:t>Debian</w:t>
+      </w:r>
+      <w:proofErr w:type="spellEnd"/>
+      <w:r>
+        <w:t xml:space="preserve"> Linux. The development board has a </w:t>
+      </w:r>
+      <w:proofErr w:type="spellStart"/>
+      <w:r>
+        <w:t>SoC</w:t>
+      </w:r>
+      <w:proofErr w:type="spellEnd"/>
+      <w:r>
+        <w:t xml:space="preserve"> containing </w:t>
+      </w:r>
+      <w:proofErr w:type="gramStart"/>
+      <w:r>
+        <w:t>a</w:t>
+      </w:r>
+      <w:proofErr w:type="gramEnd"/>
+      <w:r>
+        <w:t xml:space="preserve"> </w:t>
+      </w:r>
+      <w:proofErr w:type="spellStart"/>
+      <w:r>
+        <w:t>Altera</w:t>
+      </w:r>
+      <w:proofErr w:type="spellEnd"/>
+      <w:r>
+        <w:t xml:space="preserve"> </w:t>
+      </w:r>
+      <w:proofErr w:type="spellStart"/>
+      <w:r>
+        <w:t>PCIe</w:t>
+      </w:r>
+      <w:proofErr w:type="spellEnd"/>
+      <w:r>
+        <w:t xml:space="preserve"> controller connected to a </w:t>
+      </w:r>
+      <w:proofErr w:type="spellStart"/>
+      <w:r>
+        <w:t>PCIe</w:t>
+      </w:r>
+      <w:proofErr w:type="spellEnd"/>
+      <w:r>
+        <w:t xml:space="preserve"> to HIBI adapter which interfaces the PC to the HIBI PHY. This HIBI PHY is also connected to a HIBI MEM DMA </w:t>
+      </w:r>
+      <w:proofErr w:type="gramStart"/>
+      <w:r>
+        <w:t>adapter which</w:t>
+      </w:r>
+      <w:proofErr w:type="gramEnd"/>
+      <w:r>
+        <w:t xml:space="preserve"> connects to a </w:t>
+      </w:r>
+      <w:proofErr w:type="spellStart"/>
+      <w:r>
+        <w:t>Altera</w:t>
+      </w:r>
+      <w:proofErr w:type="spellEnd"/>
+      <w:r>
+        <w:t xml:space="preserve"> DDR2 controller. Both </w:t>
+      </w:r>
+      <w:proofErr w:type="spellStart"/>
+      <w:r>
+        <w:t>Altera</w:t>
+      </w:r>
+      <w:proofErr w:type="spellEnd"/>
+      <w:r>
+        <w:t xml:space="preserve"> controllers </w:t>
+      </w:r>
+      <w:proofErr w:type="gramStart"/>
+      <w:r>
+        <w:t>were generated</w:t>
+      </w:r>
+      <w:proofErr w:type="gramEnd"/>
+      <w:r>
+        <w:t xml:space="preserve"> with </w:t>
+      </w:r>
+      <w:proofErr w:type="spellStart"/>
+      <w:r>
+        <w:t>Quartus</w:t>
+      </w:r>
+      <w:proofErr w:type="spellEnd"/>
+      <w:r>
+        <w:t xml:space="preserve"> </w:t>
+      </w:r>
+      <w:proofErr w:type="spellStart"/>
+      <w:r>
+        <w:t>Megawizard</w:t>
+      </w:r>
+      <w:proofErr w:type="spellEnd"/>
+      <w:r>
+        <w:t xml:space="preserve">. All these components </w:t>
+      </w:r>
+      <w:proofErr w:type="gramStart"/>
+      <w:r>
+        <w:t>can be seen</w:t>
+      </w:r>
+      <w:proofErr w:type="gramEnd"/>
+      <w:r>
+        <w:t xml:space="preserve"> on the figure below along with the four different clock domains this setup has.</w:t>
+      </w:r>
+    </w:p>
+    <w:p>
+      <w:pPr>
+        <w:pStyle w:val="BodyText2"/>
+      </w:pPr>
+    </w:p>
+    <w:p>
+      <w:pPr>
+        <w:pStyle w:val="BodyText2"/>
+      </w:pPr>
+      <w:r>
         <w:drawing>
           <wp:inline distT="0" distB="0" distL="0" distR="0">
-            <wp:extent cx="5949315" cy="3742055"/>
-            <wp:effectExtent l="0" t="0" r="0" b="0"/>
-            <wp:docPr id="2794" name="Picture 6"/>
+            <wp:extent cx="5544820" cy="2279759"/>
+            <wp:effectExtent l="19050" t="0" r="0" b="0"/>
+            <wp:docPr id="4" name="Picture 2"/>
             <wp:cNvGraphicFramePr>
               <a:graphicFrameLocks xmlns:a="http://schemas.openxmlformats.org/drawingml/2006/main" noChangeAspect="1"/>
             </wp:cNvGraphicFramePr>
@@ -18562,7 +18706,7 @@
               <a:graphicData uri="http://schemas.openxmlformats.org/drawingml/2006/picture">
                 <pic:pic xmlns:pic="http://schemas.openxmlformats.org/drawingml/2006/picture">
                   <pic:nvPicPr>
-                    <pic:cNvPr id="0" name="Picture 6"/>
+                    <pic:cNvPr id="0" name="Picture 2"/>
                     <pic:cNvPicPr>
                       <a:picLocks noChangeAspect="1" noChangeArrowheads="1"/>
                     </pic:cNvPicPr>
@@ -18577,7 +18721,7 @@
                   <pic:spPr bwMode="auto">
                     <a:xfrm>
                       <a:off x="0" y="0"/>
-                      <a:ext cx="5949315" cy="3742055"/>
+                      <a:ext cx="5544820" cy="2279759"/>
                     </a:xfrm>
                     <a:prstGeom prst="rect">
                       <a:avLst/>
@@ -18598,6 +18742,12 @@
       </w:r>
     </w:p>
     <w:p>
+      <w:pPr>
+        <w:pStyle w:val="BodyText2"/>
+      </w:pPr>
+    </w:p>
+    <w:p/>
+    <w:p>
       <w:bookmarkStart w:id="47" w:name="_Toc279603923"/>
     </w:p>
     <w:p>
@@ -18606,33 +18756,249 @@
       </w:pPr>
       <w:bookmarkStart w:id="48" w:name="_Toc304384642"/>
       <w:r>
-        <w:t>Test setup</w:t>
+        <w:t>DMA transfer sequence diagrams</w:t>
       </w:r>
       <w:bookmarkEnd w:id="47"/>
       <w:bookmarkEnd w:id="48"/>
     </w:p>
+    <w:p>
+      <w:r>
+        <w:t xml:space="preserve">The two following figures gives the sequence diagrams for both a DMA write and read transfer sequences. </w:t>
+      </w:r>
+      <w:proofErr w:type="gramStart"/>
+      <w:r>
+        <w:t>First</w:t>
+      </w:r>
+      <w:proofErr w:type="gramEnd"/>
+      <w:r>
+        <w:t xml:space="preserve"> the DMA engine is configured for the transfers, where after it fetches transfer descriptors from PC memory. After </w:t>
+      </w:r>
+      <w:proofErr w:type="gramStart"/>
+      <w:r>
+        <w:t>this</w:t>
+      </w:r>
+      <w:proofErr w:type="gramEnd"/>
+      <w:r>
+        <w:t xml:space="preserve"> the actual work is done and the DMA engine reads data from the PC memory and writes it to the DDR2 memory or the other way around.</w:t>
+      </w:r>
+    </w:p>
+    <w:p/>
+    <w:p>
+      <w:r>
+        <w:rPr>
+          <w:noProof/>
+        </w:rPr>
+        <w:lastRenderedPageBreak/>
+        <w:drawing>
+          <wp:anchor distT="0" distB="0" distL="114300" distR="114300" simplePos="0" relativeHeight="251658240" behindDoc="0" locked="0" layoutInCell="1" allowOverlap="1">
+            <wp:simplePos x="0" y="0"/>
+            <wp:positionH relativeFrom="column">
+              <wp:posOffset>4019</wp:posOffset>
+            </wp:positionH>
+            <wp:positionV relativeFrom="paragraph">
+              <wp:posOffset>2247900</wp:posOffset>
+            </wp:positionV>
+            <wp:extent cx="8625385" cy="4075961"/>
+            <wp:effectExtent l="0" t="2247900" r="0" b="2191489"/>
+            <wp:wrapSquare wrapText="bothSides"/>
+            <wp:docPr id="5" name="Picture 5"/>
+            <wp:cNvGraphicFramePr>
+              <a:graphicFrameLocks xmlns:a="http://schemas.openxmlformats.org/drawingml/2006/main" noChangeAspect="1"/>
+            </wp:cNvGraphicFramePr>
+            <a:graphic xmlns:a="http://schemas.openxmlformats.org/drawingml/2006/main">
+              <a:graphicData uri="http://schemas.openxmlformats.org/drawingml/2006/picture">
+                <pic:pic xmlns:pic="http://schemas.openxmlformats.org/drawingml/2006/picture">
+                  <pic:nvPicPr>
+                    <pic:cNvPr id="0" name="Picture 5"/>
+                    <pic:cNvPicPr>
+                      <a:picLocks noChangeAspect="1" noChangeArrowheads="1"/>
+                    </pic:cNvPicPr>
+                  </pic:nvPicPr>
+                  <pic:blipFill>
+                    <a:blip r:embed="rId28" cstate="print"/>
+                    <a:srcRect/>
+                    <a:stretch>
+                      <a:fillRect/>
+                    </a:stretch>
+                  </pic:blipFill>
+                  <pic:spPr bwMode="auto">
+                    <a:xfrm rot="5400000">
+                      <a:off x="0" y="0"/>
+                      <a:ext cx="8625385" cy="4075961"/>
+                    </a:xfrm>
+                    <a:prstGeom prst="rect">
+                      <a:avLst/>
+                    </a:prstGeom>
+                    <a:noFill/>
+                    <a:ln w="9525">
+                      <a:noFill/>
+                      <a:miter lim="800000"/>
+                      <a:headEnd/>
+                      <a:tailEnd/>
+                    </a:ln>
+                  </pic:spPr>
+                </pic:pic>
+              </a:graphicData>
+            </a:graphic>
+          </wp:anchor>
+        </w:drawing>
+      </w:r>
+    </w:p>
+    <w:p>
+      <w:r>
+        <w:rPr>
+          <w:noProof/>
+        </w:rPr>
+        <w:lastRenderedPageBreak/>
+        <w:drawing>
+          <wp:anchor distT="0" distB="0" distL="114300" distR="114300" simplePos="0" relativeHeight="251659264" behindDoc="0" locked="0" layoutInCell="1" allowOverlap="1">
+            <wp:simplePos x="0" y="0"/>
+            <wp:positionH relativeFrom="column">
+              <wp:posOffset>-1358265</wp:posOffset>
+            </wp:positionH>
+            <wp:positionV relativeFrom="paragraph">
+              <wp:posOffset>2782570</wp:posOffset>
+            </wp:positionV>
+            <wp:extent cx="8560435" cy="3363595"/>
+            <wp:effectExtent l="0" t="2571750" r="0" b="2522855"/>
+            <wp:wrapSquare wrapText="bothSides"/>
+            <wp:docPr id="6" name="Picture 6"/>
+            <wp:cNvGraphicFramePr>
+              <a:graphicFrameLocks xmlns:a="http://schemas.openxmlformats.org/drawingml/2006/main" noChangeAspect="1"/>
+            </wp:cNvGraphicFramePr>
+            <a:graphic xmlns:a="http://schemas.openxmlformats.org/drawingml/2006/main">
+              <a:graphicData uri="http://schemas.openxmlformats.org/drawingml/2006/picture">
+                <pic:pic xmlns:pic="http://schemas.openxmlformats.org/drawingml/2006/picture">
+                  <pic:nvPicPr>
+                    <pic:cNvPr id="0" name="Picture 6"/>
+                    <pic:cNvPicPr>
+                      <a:picLocks noChangeAspect="1" noChangeArrowheads="1"/>
+                    </pic:cNvPicPr>
+                  </pic:nvPicPr>
+                  <pic:blipFill>
+                    <a:blip r:embed="rId29" cstate="print"/>
+                    <a:srcRect/>
+                    <a:stretch>
+                      <a:fillRect/>
+                    </a:stretch>
+                  </pic:blipFill>
+                  <pic:spPr bwMode="auto">
+                    <a:xfrm rot="5400000">
+                      <a:off x="0" y="0"/>
+                      <a:ext cx="8560435" cy="3363595"/>
+                    </a:xfrm>
+                    <a:prstGeom prst="rect">
+                      <a:avLst/>
+                    </a:prstGeom>
+                    <a:noFill/>
+                    <a:ln w="9525">
+                      <a:noFill/>
+                      <a:miter lim="800000"/>
+                      <a:headEnd/>
+                      <a:tailEnd/>
+                    </a:ln>
+                  </pic:spPr>
+                </pic:pic>
+              </a:graphicData>
+            </a:graphic>
+          </wp:anchor>
+        </w:drawing>
+      </w:r>
+    </w:p>
     <w:p/>
     <w:p/>
+    <w:p>
+      <w:pPr>
+        <w:pStyle w:val="Heading2"/>
+      </w:pPr>
+      <w:r>
+        <w:t>DMA transfer performance</w:t>
+      </w:r>
+    </w:p>
+    <w:p>
+      <w:r>
+        <w:t xml:space="preserve">DMA transfer performance </w:t>
+      </w:r>
+      <w:proofErr w:type="gramStart"/>
+      <w:r>
+        <w:t>was measured with large set of DMA write and read descriptors</w:t>
+      </w:r>
+      <w:proofErr w:type="gramEnd"/>
+      <w:r>
+        <w:t xml:space="preserve">. Each of the descriptors instructed the DMA engine in the </w:t>
+      </w:r>
+      <w:proofErr w:type="spellStart"/>
+      <w:r>
+        <w:t>PCIe</w:t>
+      </w:r>
+      <w:proofErr w:type="spellEnd"/>
+      <w:r>
+        <w:t xml:space="preserve"> to HIBI adapter for a write or read transfer of 256 bytes in length. Both the write and read DMA sequences had 128 of these individual transfers. Overall write and read performance data </w:t>
+      </w:r>
+      <w:proofErr w:type="gramStart"/>
+      <w:r>
+        <w:t>was gathered</w:t>
+      </w:r>
+      <w:proofErr w:type="gramEnd"/>
+      <w:r>
+        <w:t xml:space="preserve"> using </w:t>
+      </w:r>
+      <w:proofErr w:type="spellStart"/>
+      <w:r>
+        <w:t>Quartus</w:t>
+      </w:r>
+      <w:proofErr w:type="spellEnd"/>
+      <w:r>
+        <w:t xml:space="preserve"> Signal Tap II.</w:t>
+      </w:r>
+    </w:p>
     <w:p/>
+    <w:p>
+      <w:r>
+        <w:t xml:space="preserve">Average write speed achieved was </w:t>
+      </w:r>
+      <w:r>
+        <w:t>0,86</w:t>
+      </w:r>
+      <w:r>
+        <w:t>2 bytes/cycle or 172 MB/s at 200MHz.</w:t>
+      </w:r>
+    </w:p>
     <w:p/>
-    <w:p/>
-    <w:p/>
-    <w:p/>
-    <w:p/>
-    <w:p/>
-    <w:p/>
-    <w:p/>
-    <w:p/>
-    <w:p/>
-    <w:p/>
-    <w:p/>
+    <w:p>
+      <w:r>
+        <w:t xml:space="preserve">The </w:t>
+      </w:r>
+      <w:proofErr w:type="gramStart"/>
+      <w:r>
+        <w:t>write transfer start latency</w:t>
+      </w:r>
+      <w:proofErr w:type="gramEnd"/>
+      <w:r>
+        <w:t xml:space="preserve"> was measured at 767 cycles or 3,8us at 200MHz.</w:t>
+      </w:r>
+    </w:p>
+    <w:p>
+      <w:pPr>
+        <w:jc w:val="left"/>
+      </w:pPr>
+      <w:r>
+        <w:br w:type="page"/>
+      </w:r>
+    </w:p>
     <w:p>
       <w:pPr>
         <w:pStyle w:val="Heading2"/>
+        <w:rPr>
+          <w:color w:val="BFBFBF" w:themeColor="background1" w:themeShade="BF"/>
+        </w:rPr>
       </w:pPr>
       <w:bookmarkStart w:id="49" w:name="_Toc279603924"/>
       <w:bookmarkStart w:id="50" w:name="_Toc304384643"/>
       <w:r>
+        <w:rPr>
+          <w:color w:val="BFBFBF" w:themeColor="background1" w:themeShade="BF"/>
+        </w:rPr>
         <w:lastRenderedPageBreak/>
         <w:t>Address translation: PC =&gt; HIBI</w:t>
       </w:r>
@@ -18640,46 +19006,87 @@
       <w:bookmarkEnd w:id="50"/>
     </w:p>
     <w:p>
+      <w:pPr>
+        <w:rPr>
+          <w:color w:val="BFBFBF" w:themeColor="background1" w:themeShade="BF"/>
+        </w:rPr>
+      </w:pPr>
       <w:proofErr w:type="spellStart"/>
       <w:proofErr w:type="gramStart"/>
       <w:r>
+        <w:rPr>
+          <w:color w:val="BFBFBF" w:themeColor="background1" w:themeShade="BF"/>
+        </w:rPr>
         <w:t>Cpu</w:t>
       </w:r>
       <w:proofErr w:type="spellEnd"/>
       <w:proofErr w:type="gramEnd"/>
       <w:r>
+        <w:rPr>
+          <w:color w:val="BFBFBF" w:themeColor="background1" w:themeShade="BF"/>
+        </w:rPr>
         <w:t xml:space="preserve"> on PC can access HIBI address space through </w:t>
       </w:r>
       <w:proofErr w:type="spellStart"/>
       <w:r>
+        <w:rPr>
+          <w:color w:val="BFBFBF" w:themeColor="background1" w:themeShade="BF"/>
+        </w:rPr>
         <w:t>PCIe</w:t>
       </w:r>
       <w:proofErr w:type="spellEnd"/>
       <w:r>
+        <w:rPr>
+          <w:color w:val="BFBFBF" w:themeColor="background1" w:themeShade="BF"/>
+        </w:rPr>
         <w:t xml:space="preserve"> device 0 BARs 0 and 1. BAR 0 </w:t>
       </w:r>
       <w:proofErr w:type="gramStart"/>
       <w:r>
+        <w:rPr>
+          <w:color w:val="BFBFBF" w:themeColor="background1" w:themeShade="BF"/>
+        </w:rPr>
         <w:t>is divided</w:t>
       </w:r>
       <w:proofErr w:type="gramEnd"/>
       <w:r>
+        <w:rPr>
+          <w:color w:val="BFBFBF" w:themeColor="background1" w:themeShade="BF"/>
+        </w:rPr>
         <w:t xml:space="preserve"> into two ranges where the first maps to the ETH2HIBI and the second to the HW IP-block. BAR </w:t>
       </w:r>
       <w:proofErr w:type="gramStart"/>
       <w:r>
+        <w:rPr>
+          <w:color w:val="BFBFBF" w:themeColor="background1" w:themeShade="BF"/>
+        </w:rPr>
         <w:t>1</w:t>
       </w:r>
       <w:proofErr w:type="gramEnd"/>
       <w:r>
+        <w:rPr>
+          <w:color w:val="BFBFBF" w:themeColor="background1" w:themeShade="BF"/>
+        </w:rPr>
         <w:t xml:space="preserve"> maps to one page of the HIBI MEM DMA address range.</w:t>
       </w:r>
     </w:p>
-    <w:p/>
-    <w:p>
+    <w:p>
+      <w:pPr>
+        <w:rPr>
+          <w:color w:val="BFBFBF" w:themeColor="background1" w:themeShade="BF"/>
+        </w:rPr>
+      </w:pPr>
+    </w:p>
+    <w:p>
+      <w:pPr>
+        <w:rPr>
+          <w:color w:val="BFBFBF" w:themeColor="background1" w:themeShade="BF"/>
+        </w:rPr>
+      </w:pPr>
       <w:r>
         <w:rPr>
           <w:noProof/>
+          <w:color w:val="BFBFBF" w:themeColor="background1" w:themeShade="BF"/>
         </w:rPr>
         <w:drawing>
           <wp:inline distT="0" distB="0" distL="0" distR="0">
@@ -18699,7 +19106,7 @@
                     </pic:cNvPicPr>
                   </pic:nvPicPr>
                   <pic:blipFill>
-                    <a:blip r:embed="rId28" cstate="print"/>
+                    <a:blip r:embed="rId30" cstate="print"/>
                     <a:srcRect/>
                     <a:stretch>
                       <a:fillRect/>
@@ -18728,23 +19135,41 @@
         </w:drawing>
       </w:r>
     </w:p>
-    <w:p/>
+    <w:p>
+      <w:pPr>
+        <w:rPr>
+          <w:color w:val="BFBFBF" w:themeColor="background1" w:themeShade="BF"/>
+        </w:rPr>
+      </w:pPr>
+    </w:p>
     <w:p>
       <w:pPr>
         <w:pStyle w:val="Heading2"/>
+        <w:rPr>
+          <w:color w:val="BFBFBF" w:themeColor="background1" w:themeShade="BF"/>
+        </w:rPr>
       </w:pPr>
       <w:bookmarkStart w:id="51" w:name="_Toc279603925"/>
       <w:bookmarkStart w:id="52" w:name="_Toc304384644"/>
       <w:r>
+        <w:rPr>
+          <w:color w:val="BFBFBF" w:themeColor="background1" w:themeShade="BF"/>
+        </w:rPr>
         <w:t>Address translation: HIBI =&gt; PC</w:t>
       </w:r>
       <w:bookmarkEnd w:id="51"/>
       <w:bookmarkEnd w:id="52"/>
     </w:p>
     <w:p>
+      <w:pPr>
+        <w:rPr>
+          <w:color w:val="BFBFBF" w:themeColor="background1" w:themeShade="BF"/>
+        </w:rPr>
+      </w:pPr>
       <w:r>
         <w:rPr>
           <w:noProof/>
+          <w:color w:val="BFBFBF" w:themeColor="background1" w:themeShade="BF"/>
         </w:rPr>
         <w:drawing>
           <wp:inline distT="0" distB="0" distL="0" distR="0">
@@ -18764,7 +19189,7 @@
                     </pic:cNvPicPr>
                   </pic:nvPicPr>
                   <pic:blipFill>
-                    <a:blip r:embed="rId29" cstate="print"/>
+                    <a:blip r:embed="rId31" cstate="print"/>
                     <a:srcRect/>
                     <a:stretch>
                       <a:fillRect/>
@@ -18793,37 +19218,129 @@
         </w:drawing>
       </w:r>
     </w:p>
-    <w:p/>
-    <w:p/>
-    <w:p/>
-    <w:p/>
-    <w:p/>
-    <w:p/>
-    <w:p/>
-    <w:p/>
-    <w:p/>
-    <w:p/>
-    <w:p/>
+    <w:p>
+      <w:pPr>
+        <w:rPr>
+          <w:color w:val="BFBFBF" w:themeColor="background1" w:themeShade="BF"/>
+        </w:rPr>
+      </w:pPr>
+    </w:p>
+    <w:p>
+      <w:pPr>
+        <w:rPr>
+          <w:color w:val="BFBFBF" w:themeColor="background1" w:themeShade="BF"/>
+        </w:rPr>
+      </w:pPr>
+    </w:p>
+    <w:p>
+      <w:pPr>
+        <w:rPr>
+          <w:color w:val="BFBFBF" w:themeColor="background1" w:themeShade="BF"/>
+        </w:rPr>
+      </w:pPr>
+    </w:p>
+    <w:p>
+      <w:pPr>
+        <w:rPr>
+          <w:color w:val="BFBFBF" w:themeColor="background1" w:themeShade="BF"/>
+        </w:rPr>
+      </w:pPr>
+    </w:p>
+    <w:p>
+      <w:pPr>
+        <w:rPr>
+          <w:color w:val="BFBFBF" w:themeColor="background1" w:themeShade="BF"/>
+        </w:rPr>
+      </w:pPr>
+    </w:p>
+    <w:p>
+      <w:pPr>
+        <w:rPr>
+          <w:color w:val="BFBFBF" w:themeColor="background1" w:themeShade="BF"/>
+        </w:rPr>
+      </w:pPr>
+    </w:p>
+    <w:p>
+      <w:pPr>
+        <w:rPr>
+          <w:color w:val="BFBFBF" w:themeColor="background1" w:themeShade="BF"/>
+        </w:rPr>
+      </w:pPr>
+    </w:p>
+    <w:p>
+      <w:pPr>
+        <w:rPr>
+          <w:color w:val="BFBFBF" w:themeColor="background1" w:themeShade="BF"/>
+        </w:rPr>
+      </w:pPr>
+    </w:p>
+    <w:p>
+      <w:pPr>
+        <w:rPr>
+          <w:color w:val="BFBFBF" w:themeColor="background1" w:themeShade="BF"/>
+        </w:rPr>
+      </w:pPr>
+    </w:p>
+    <w:p>
+      <w:pPr>
+        <w:rPr>
+          <w:color w:val="BFBFBF" w:themeColor="background1" w:themeShade="BF"/>
+        </w:rPr>
+      </w:pPr>
+    </w:p>
+    <w:p>
+      <w:pPr>
+        <w:rPr>
+          <w:color w:val="BFBFBF" w:themeColor="background1" w:themeShade="BF"/>
+        </w:rPr>
+      </w:pPr>
+    </w:p>
     <w:p>
       <w:pPr>
         <w:pStyle w:val="Heading2"/>
+        <w:rPr>
+          <w:color w:val="BFBFBF" w:themeColor="background1" w:themeShade="BF"/>
+        </w:rPr>
       </w:pPr>
       <w:bookmarkStart w:id="53" w:name="_Toc279603926"/>
       <w:bookmarkStart w:id="54" w:name="_Toc304384645"/>
       <w:r>
+        <w:rPr>
+          <w:color w:val="BFBFBF" w:themeColor="background1" w:themeShade="BF"/>
+        </w:rPr>
         <w:lastRenderedPageBreak/>
         <w:t>Use cases</w:t>
       </w:r>
       <w:bookmarkEnd w:id="53"/>
       <w:bookmarkEnd w:id="54"/>
     </w:p>
-    <w:p/>
-    <w:p>
-      <w:r>
+    <w:p>
+      <w:pPr>
+        <w:rPr>
+          <w:color w:val="BFBFBF" w:themeColor="background1" w:themeShade="BF"/>
+        </w:rPr>
+      </w:pPr>
+    </w:p>
+    <w:p>
+      <w:pPr>
+        <w:rPr>
+          <w:color w:val="BFBFBF" w:themeColor="background1" w:themeShade="BF"/>
+        </w:rPr>
+      </w:pPr>
+      <w:r>
+        <w:rPr>
+          <w:color w:val="BFBFBF" w:themeColor="background1" w:themeShade="BF"/>
+        </w:rPr>
         <w:t>CPU on PC writes to memory on HIBI:</w:t>
       </w:r>
     </w:p>
-    <w:p/>
+    <w:p>
+      <w:pPr>
+        <w:rPr>
+          <w:color w:val="BFBFBF" w:themeColor="background1" w:themeShade="BF"/>
+        </w:rPr>
+      </w:pPr>
+    </w:p>
     <w:p>
       <w:r>
         <w:rPr>
@@ -18847,7 +19364,7 @@
                     </pic:cNvPicPr>
                   </pic:nvPicPr>
                   <pic:blipFill>
-                    <a:blip r:embed="rId30" cstate="print"/>
+                    <a:blip r:embed="rId32" cstate="print"/>
                     <a:srcRect/>
                     <a:stretch>
                       <a:fillRect/>
@@ -19258,7 +19775,15 @@
     <w:p/>
     <w:p/>
     <w:p>
-      <w:r>
+      <w:pPr>
+        <w:rPr>
+          <w:color w:val="BFBFBF" w:themeColor="background1" w:themeShade="BF"/>
+        </w:rPr>
+      </w:pPr>
+      <w:r>
+        <w:rPr>
+          <w:color w:val="BFBFBF" w:themeColor="background1" w:themeShade="BF"/>
+        </w:rPr>
         <w:t>CPU on PC reads from memory on HIBI:</w:t>
       </w:r>
     </w:p>
@@ -19268,16 +19793,36 @@
       </w:r>
     </w:p>
     <w:p>
-      <w:r>
+      <w:pPr>
+        <w:rPr>
+          <w:color w:val="BFBFBF" w:themeColor="background1" w:themeShade="BF"/>
+        </w:rPr>
+      </w:pPr>
+      <w:r>
+        <w:rPr>
+          <w:color w:val="BFBFBF" w:themeColor="background1" w:themeShade="BF"/>
+        </w:rPr>
         <w:lastRenderedPageBreak/>
         <w:t>Component on HIBI makes a DMA write to CPU memory on PC:</w:t>
       </w:r>
     </w:p>
-    <w:p/>
-    <w:p>
+    <w:p>
+      <w:pPr>
+        <w:rPr>
+          <w:color w:val="BFBFBF" w:themeColor="background1" w:themeShade="BF"/>
+        </w:rPr>
+      </w:pPr>
+    </w:p>
+    <w:p>
+      <w:pPr>
+        <w:rPr>
+          <w:color w:val="BFBFBF" w:themeColor="background1" w:themeShade="BF"/>
+        </w:rPr>
+      </w:pPr>
       <w:r>
         <w:rPr>
           <w:noProof/>
+          <w:color w:val="BFBFBF" w:themeColor="background1" w:themeShade="BF"/>
         </w:rPr>
         <w:drawing>
           <wp:inline distT="0" distB="0" distL="0" distR="0">
@@ -19297,7 +19842,7 @@
                     </pic:cNvPicPr>
                   </pic:nvPicPr>
                   <pic:blipFill>
-                    <a:blip r:embed="rId31" cstate="print"/>
+                    <a:blip r:embed="rId33" cstate="print"/>
                     <a:srcRect/>
                     <a:stretch>
                       <a:fillRect/>
@@ -19326,14 +19871,36 @@
         </w:drawing>
       </w:r>
     </w:p>
-    <w:p/>
-    <w:p>
-      <w:r>
+    <w:p>
+      <w:pPr>
+        <w:rPr>
+          <w:color w:val="BFBFBF" w:themeColor="background1" w:themeShade="BF"/>
+        </w:rPr>
+      </w:pPr>
+    </w:p>
+    <w:p>
+      <w:pPr>
+        <w:rPr>
+          <w:color w:val="BFBFBF" w:themeColor="background1" w:themeShade="BF"/>
+        </w:rPr>
+      </w:pPr>
+      <w:r>
+        <w:rPr>
+          <w:color w:val="BFBFBF" w:themeColor="background1" w:themeShade="BF"/>
+        </w:rPr>
         <w:br w:type="page"/>
       </w:r>
     </w:p>
     <w:p>
-      <w:r>
+      <w:pPr>
+        <w:rPr>
+          <w:color w:val="BFBFBF" w:themeColor="background1" w:themeShade="BF"/>
+        </w:rPr>
+      </w:pPr>
+      <w:r>
+        <w:rPr>
+          <w:color w:val="BFBFBF" w:themeColor="background1" w:themeShade="BF"/>
+        </w:rPr>
         <w:lastRenderedPageBreak/>
         <w:t>Component on HIBI makes a DMA read from CPU memory on PC:</w:t>
       </w:r>
@@ -19356,6 +19923,11 @@
       </w:r>
       <w:bookmarkEnd w:id="55"/>
       <w:bookmarkEnd w:id="56"/>
+    </w:p>
+    <w:p>
+      <w:pPr>
+        <w:pStyle w:val="BodyText2"/>
+      </w:pPr>
     </w:p>
     <w:p>
       <w:pPr>
@@ -19518,7 +20090,19 @@
         <w:rPr>
           <w:lang w:bidi="en-US"/>
         </w:rPr>
-        <w:t xml:space="preserve">Single VHDL entities will be verified in </w:t>
+        <w:t xml:space="preserve">Single VHDL entities </w:t>
+      </w:r>
+      <w:r>
+        <w:rPr>
+          <w:lang w:bidi="en-US"/>
+        </w:rPr>
+        <w:t xml:space="preserve">were </w:t>
+      </w:r>
+      <w:r>
+        <w:rPr>
+          <w:lang w:bidi="en-US"/>
+        </w:rPr>
+        <w:t xml:space="preserve">verified in </w:t>
       </w:r>
       <w:proofErr w:type="spellStart"/>
       <w:r>
@@ -19553,7 +20137,13 @@
         <w:rPr>
           <w:lang w:bidi="en-US"/>
         </w:rPr>
-        <w:t>will not be designed</w:t>
+        <w:t>were</w:t>
+      </w:r>
+      <w:r>
+        <w:rPr>
+          <w:lang w:bidi="en-US"/>
+        </w:rPr>
+        <w:t xml:space="preserve"> not designed</w:t>
       </w:r>
       <w:proofErr w:type="gramEnd"/>
       <w:r>
@@ -19595,7 +20185,19 @@
         <w:rPr>
           <w:lang w:bidi="en-US"/>
         </w:rPr>
-        <w:t xml:space="preserve">The whole adapter will be verified in </w:t>
+        <w:t xml:space="preserve">The whole adapter </w:t>
+      </w:r>
+      <w:r>
+        <w:rPr>
+          <w:lang w:bidi="en-US"/>
+        </w:rPr>
+        <w:t>was</w:t>
+      </w:r>
+      <w:r>
+        <w:rPr>
+          <w:lang w:bidi="en-US"/>
+        </w:rPr>
+        <w:t xml:space="preserve"> verified in </w:t>
       </w:r>
       <w:proofErr w:type="spellStart"/>
       <w:r>
@@ -19624,7 +20226,19 @@
         <w:rPr>
           <w:lang w:bidi="en-US"/>
         </w:rPr>
-        <w:t xml:space="preserve"> which will be based on the </w:t>
+        <w:t xml:space="preserve"> which </w:t>
+      </w:r>
+      <w:r>
+        <w:rPr>
+          <w:lang w:bidi="en-US"/>
+        </w:rPr>
+        <w:t>was</w:t>
+      </w:r>
+      <w:r>
+        <w:rPr>
+          <w:lang w:bidi="en-US"/>
+        </w:rPr>
+        <w:t xml:space="preserve"> based on the </w:t>
       </w:r>
       <w:proofErr w:type="spellStart"/>
       <w:r>
@@ -19661,12 +20275,32 @@
         </w:rPr>
         <w:t>.</w:t>
       </w:r>
-    </w:p>
-    <w:p>
-      <w:pPr>
+      <w:r>
         <w:rPr>
           <w:lang w:bidi="en-US"/>
         </w:rPr>
+        <w:t xml:space="preserve"> The driver in the </w:t>
+      </w:r>
+      <w:proofErr w:type="spellStart"/>
+      <w:r>
+        <w:rPr>
+          <w:lang w:bidi="en-US"/>
+        </w:rPr>
+        <w:t>testbench</w:t>
+      </w:r>
+      <w:proofErr w:type="spellEnd"/>
+      <w:r>
+        <w:rPr>
+          <w:lang w:bidi="en-US"/>
+        </w:rPr>
+        <w:t xml:space="preserve"> first initiated a batch of three DMA writes from the memory of the simulated PC’s memory followed by three reads from the memory on the FPGA side.</w:t>
+      </w:r>
+    </w:p>
+    <w:p>
+      <w:pPr>
+        <w:rPr>
+          <w:lang w:bidi="en-US"/>
+        </w:rPr>
       </w:pPr>
     </w:p>
     <w:p>
@@ -19702,14 +20336,32 @@
         <w:rPr>
           <w:lang w:bidi="en-US"/>
         </w:rPr>
-        <w:t>is done</w:t>
+        <w:t>was</w:t>
+      </w:r>
+      <w:r>
+        <w:rPr>
+          <w:lang w:bidi="en-US"/>
+        </w:rPr>
+        <w:t xml:space="preserve"> done</w:t>
       </w:r>
       <w:proofErr w:type="gramEnd"/>
       <w:r>
         <w:rPr>
           <w:lang w:bidi="en-US"/>
         </w:rPr>
-        <w:t xml:space="preserve"> on a test setup that includes a desktop PC fitted with an </w:t>
+        <w:t xml:space="preserve"> on a test setup that include</w:t>
+      </w:r>
+      <w:r>
+        <w:rPr>
+          <w:lang w:bidi="en-US"/>
+        </w:rPr>
+        <w:t>d</w:t>
+      </w:r>
+      <w:r>
+        <w:rPr>
+          <w:lang w:bidi="en-US"/>
+        </w:rPr>
+        <w:t xml:space="preserve"> a desktop PC fitted with an </w:t>
       </w:r>
       <w:proofErr w:type="spellStart"/>
       <w:r>
@@ -19819,7 +20471,7 @@
                     </pic:cNvPicPr>
                   </pic:nvPicPr>
                   <pic:blipFill>
-                    <a:blip r:embed="rId32" cstate="print"/>
+                    <a:blip r:embed="rId34" cstate="print"/>
                     <a:srcRect/>
                     <a:stretch>
                       <a:fillRect/>
@@ -19887,7 +20539,32 @@
         <w:rPr>
           <w:lang w:bidi="en-US"/>
         </w:rPr>
-        <w:t xml:space="preserve">The PC runs Linux on an x64 Intel CPU and it has an x16 </w:t>
+        <w:lastRenderedPageBreak/>
+        <w:t xml:space="preserve">The PC </w:t>
+      </w:r>
+      <w:r>
+        <w:rPr>
+          <w:lang w:bidi="en-US"/>
+        </w:rPr>
+        <w:t>ran</w:t>
+      </w:r>
+      <w:r>
+        <w:rPr>
+          <w:lang w:bidi="en-US"/>
+        </w:rPr>
+        <w:t xml:space="preserve"> Linux on an x64 Intel CPU and it ha</w:t>
+      </w:r>
+      <w:r>
+        <w:rPr>
+          <w:lang w:bidi="en-US"/>
+        </w:rPr>
+        <w:t>d</w:t>
+      </w:r>
+      <w:r>
+        <w:rPr>
+          <w:lang w:bidi="en-US"/>
+        </w:rPr>
+        <w:t xml:space="preserve"> an x16 </w:t>
       </w:r>
       <w:proofErr w:type="spellStart"/>
       <w:r>
@@ -19915,27 +20592,58 @@
         <w:rPr>
           <w:lang w:bidi="en-US"/>
         </w:rPr>
-        <w:t xml:space="preserve"> II GX FPGA board. The FPGA board itself has only an x8 connector so only half of the available </w:t>
+        <w:t xml:space="preserve"> II GX FPGA board. The FPGA board itself ha</w:t>
       </w:r>
       <w:r>
         <w:rPr>
           <w:lang w:bidi="en-US"/>
         </w:rPr>
-        <w:lastRenderedPageBreak/>
-        <w:t xml:space="preserve">bandwidth is used. The adapter </w:t>
+        <w:t>d</w:t>
+      </w:r>
+      <w:r>
+        <w:rPr>
+          <w:lang w:bidi="en-US"/>
+        </w:rPr>
+        <w:t xml:space="preserve"> only an x8 connector so only half of the available bandwidth </w:t>
       </w:r>
       <w:proofErr w:type="gramStart"/>
       <w:r>
         <w:rPr>
           <w:lang w:bidi="en-US"/>
         </w:rPr>
-        <w:t>is connected</w:t>
+        <w:t>was</w:t>
+      </w:r>
+      <w:r>
+        <w:rPr>
+          <w:lang w:bidi="en-US"/>
+        </w:rPr>
+        <w:t xml:space="preserve"> used</w:t>
       </w:r>
       <w:proofErr w:type="gramEnd"/>
       <w:r>
         <w:rPr>
           <w:lang w:bidi="en-US"/>
         </w:rPr>
+        <w:t xml:space="preserve">. The adapter </w:t>
+      </w:r>
+      <w:proofErr w:type="gramStart"/>
+      <w:r>
+        <w:rPr>
+          <w:lang w:bidi="en-US"/>
+        </w:rPr>
+        <w:t>was</w:t>
+      </w:r>
+      <w:r>
+        <w:rPr>
+          <w:lang w:bidi="en-US"/>
+        </w:rPr>
+        <w:t xml:space="preserve"> connected</w:t>
+      </w:r>
+      <w:proofErr w:type="gramEnd"/>
+      <w:r>
+        <w:rPr>
+          <w:lang w:bidi="en-US"/>
+        </w:rPr>
         <w:t xml:space="preserve"> to both the </w:t>
       </w:r>
       <w:proofErr w:type="spellStart"/>
@@ -19976,6 +20684,19 @@
     </w:p>
     <w:p>
       <w:pPr>
+        <w:pStyle w:val="Heading3"/>
+      </w:pPr>
+      <w:bookmarkStart w:id="66" w:name="_Toc304384653"/>
+      <w:r>
+        <w:rPr>
+          <w:noProof/>
+        </w:rPr>
+        <w:t>Test phases</w:t>
+      </w:r>
+      <w:bookmarkEnd w:id="66"/>
+    </w:p>
+    <w:p>
+      <w:pPr>
         <w:rPr>
           <w:lang w:bidi="en-US"/>
         </w:rPr>
@@ -19991,20 +20712,129 @@
         <w:rPr>
           <w:lang w:bidi="en-US"/>
         </w:rPr>
-        <w:t>can be divided</w:t>
+        <w:t>was divided</w:t>
       </w:r>
       <w:proofErr w:type="gramEnd"/>
       <w:r>
         <w:rPr>
           <w:lang w:bidi="en-US"/>
         </w:rPr>
-        <w:t xml:space="preserve"> into two phases. In the first </w:t>
+        <w:t xml:space="preserve"> into three phases. </w:t>
+      </w:r>
+      <w:r>
+        <w:rPr>
+          <w:lang w:bidi="en-US"/>
+        </w:rPr>
+        <w:t xml:space="preserve">The object of the first phase was to establish that the connection between the PC and the </w:t>
+      </w:r>
+      <w:proofErr w:type="spellStart"/>
+      <w:r>
+        <w:rPr>
+          <w:lang w:bidi="en-US"/>
+        </w:rPr>
+        <w:t>PCIe</w:t>
+      </w:r>
+      <w:proofErr w:type="spellEnd"/>
+      <w:r>
+        <w:rPr>
+          <w:lang w:bidi="en-US"/>
+        </w:rPr>
+        <w:t xml:space="preserve"> to HIBI adapter was working. This ensured that everything </w:t>
       </w:r>
       <w:proofErr w:type="gramStart"/>
       <w:r>
         <w:rPr>
           <w:lang w:bidi="en-US"/>
         </w:rPr>
+        <w:t>was configured</w:t>
+      </w:r>
+      <w:proofErr w:type="gramEnd"/>
+      <w:r>
+        <w:rPr>
+          <w:lang w:bidi="en-US"/>
+        </w:rPr>
+        <w:t xml:space="preserve"> correctly and the </w:t>
+      </w:r>
+      <w:proofErr w:type="spellStart"/>
+      <w:r>
+        <w:rPr>
+          <w:lang w:bidi="en-US"/>
+        </w:rPr>
+        <w:t>PCIe</w:t>
+      </w:r>
+      <w:proofErr w:type="spellEnd"/>
+      <w:r>
+        <w:rPr>
+          <w:lang w:bidi="en-US"/>
+        </w:rPr>
+        <w:t xml:space="preserve"> to HIBI adapter used proper protocol with the </w:t>
+      </w:r>
+      <w:proofErr w:type="spellStart"/>
+      <w:r>
+        <w:rPr>
+          <w:lang w:bidi="en-US"/>
+        </w:rPr>
+        <w:t>Altera</w:t>
+      </w:r>
+      <w:proofErr w:type="spellEnd"/>
+      <w:r>
+        <w:rPr>
+          <w:lang w:bidi="en-US"/>
+        </w:rPr>
+        <w:t xml:space="preserve"> </w:t>
+      </w:r>
+      <w:proofErr w:type="spellStart"/>
+      <w:r>
+        <w:rPr>
+          <w:lang w:bidi="en-US"/>
+        </w:rPr>
+        <w:t>PCIe</w:t>
+      </w:r>
+      <w:proofErr w:type="spellEnd"/>
+      <w:r>
+        <w:rPr>
+          <w:lang w:bidi="en-US"/>
+        </w:rPr>
+        <w:t xml:space="preserve"> controller.</w:t>
+      </w:r>
+    </w:p>
+    <w:p>
+      <w:pPr>
+        <w:rPr>
+          <w:lang w:bidi="en-US"/>
+        </w:rPr>
+      </w:pPr>
+    </w:p>
+    <w:p>
+      <w:pPr>
+        <w:rPr>
+          <w:lang w:bidi="en-US"/>
+        </w:rPr>
+      </w:pPr>
+    </w:p>
+    <w:p>
+      <w:pPr>
+        <w:rPr>
+          <w:lang w:bidi="en-US"/>
+        </w:rPr>
+      </w:pPr>
+      <w:r>
+        <w:rPr>
+          <w:lang w:bidi="en-US"/>
+        </w:rPr>
+        <w:t xml:space="preserve"> </w:t>
+      </w:r>
+      <w:r>
+        <w:rPr>
+          <w:lang w:bidi="en-US"/>
+        </w:rPr>
+        <w:t xml:space="preserve">In the first </w:t>
+      </w:r>
+      <w:proofErr w:type="gramStart"/>
+      <w:r>
+        <w:rPr>
+          <w:lang w:bidi="en-US"/>
+        </w:rPr>
         <w:t>one</w:t>
       </w:r>
       <w:proofErr w:type="gramEnd"/>
@@ -20012,7 +20842,19 @@
         <w:rPr>
           <w:lang w:bidi="en-US"/>
         </w:rPr>
-        <w:t xml:space="preserve"> the adapter will be tested with a simplified program running on a Linux PC. This program will use a </w:t>
+        <w:t xml:space="preserve"> the adapter was tested with a simpl</w:t>
+      </w:r>
+      <w:r>
+        <w:rPr>
+          <w:lang w:bidi="en-US"/>
+        </w:rPr>
+        <w:t>e</w:t>
+      </w:r>
+      <w:r>
+        <w:rPr>
+          <w:lang w:bidi="en-US"/>
+        </w:rPr>
+        <w:t xml:space="preserve"> program running on a Linux PC. This program will use a </w:t>
       </w:r>
       <w:proofErr w:type="spellStart"/>
       <w:r>
@@ -20054,14 +20896,180 @@
       <w:pPr>
         <w:pStyle w:val="Heading3"/>
       </w:pPr>
-      <w:bookmarkStart w:id="66" w:name="_Toc304384653"/>
-      <w:r>
-        <w:rPr>
-          <w:noProof/>
-        </w:rPr>
-        <w:t>Test phases</w:t>
-      </w:r>
-      <w:bookmarkEnd w:id="66"/>
+      <w:r>
+        <w:t>Single register read/write test</w:t>
+      </w:r>
+    </w:p>
+    <w:p>
+      <w:pPr>
+        <w:pStyle w:val="BodyText2"/>
+        <w:numPr>
+          <w:ilvl w:val="0"/>
+          <w:numId w:val="45"/>
+        </w:numPr>
+      </w:pPr>
+      <w:r>
+        <w:t>Test</w:t>
+      </w:r>
+      <w:r>
+        <w:t>ed</w:t>
+      </w:r>
+      <w:r>
+        <w:t xml:space="preserve"> only the write and read of a single register on </w:t>
+      </w:r>
+      <w:r>
+        <w:t xml:space="preserve">the </w:t>
+      </w:r>
+      <w:r>
+        <w:t xml:space="preserve">DMA registers on the </w:t>
+      </w:r>
+      <w:proofErr w:type="spellStart"/>
+      <w:r>
+        <w:t>PCI</w:t>
+      </w:r>
+      <w:r>
+        <w:t>e</w:t>
+      </w:r>
+      <w:proofErr w:type="spellEnd"/>
+      <w:r>
+        <w:t xml:space="preserve"> </w:t>
+      </w:r>
+      <w:r>
+        <w:t>to</w:t>
+      </w:r>
+      <w:r>
+        <w:t xml:space="preserve"> </w:t>
+      </w:r>
+      <w:r>
+        <w:t>HIBI block</w:t>
+      </w:r>
+    </w:p>
+    <w:p>
+      <w:pPr>
+        <w:pStyle w:val="BodyText2"/>
+        <w:numPr>
+          <w:ilvl w:val="0"/>
+          <w:numId w:val="45"/>
+        </w:numPr>
+      </w:pPr>
+      <w:r>
+        <w:t xml:space="preserve">Establishes that the connection from PC to </w:t>
+      </w:r>
+      <w:proofErr w:type="spellStart"/>
+      <w:r>
+        <w:t>PCIE_to_HIBI</w:t>
+      </w:r>
+      <w:proofErr w:type="spellEnd"/>
+      <w:r>
+        <w:t xml:space="preserve"> component works (PCIE </w:t>
+      </w:r>
+      <w:proofErr w:type="spellStart"/>
+      <w:r>
+        <w:t>phy</w:t>
+      </w:r>
+      <w:proofErr w:type="spellEnd"/>
+      <w:r>
+        <w:t xml:space="preserve">, </w:t>
+      </w:r>
+      <w:proofErr w:type="spellStart"/>
+      <w:r>
+        <w:t>Altera</w:t>
+      </w:r>
+      <w:proofErr w:type="spellEnd"/>
+      <w:r>
+        <w:t xml:space="preserve"> PCIE ctrl)</w:t>
+      </w:r>
+    </w:p>
+    <w:p>
+      <w:pPr>
+        <w:pStyle w:val="BodyText2"/>
+        <w:numPr>
+          <w:ilvl w:val="0"/>
+          <w:numId w:val="45"/>
+        </w:numPr>
+      </w:pPr>
+      <w:r>
+        <w:t xml:space="preserve">Tested register: </w:t>
+      </w:r>
+      <w:proofErr w:type="spellStart"/>
+      <w:r>
+        <w:t>rdma_desc_addr_r</w:t>
+      </w:r>
+      <w:proofErr w:type="spellEnd"/>
+    </w:p>
+    <w:p>
+      <w:pPr>
+        <w:pStyle w:val="BodyText2"/>
+        <w:ind w:left="720"/>
+      </w:pPr>
+    </w:p>
+    <w:p>
+      <w:pPr>
+        <w:pStyle w:val="Heading3"/>
+      </w:pPr>
+      <w:r>
+        <w:t>Complete PC to DDR2 memory to PC loop test</w:t>
+      </w:r>
+    </w:p>
+    <w:p>
+      <w:pPr>
+        <w:pStyle w:val="BodyText2"/>
+        <w:numPr>
+          <w:ilvl w:val="0"/>
+          <w:numId w:val="46"/>
+        </w:numPr>
+      </w:pPr>
+      <w:r>
+        <w:t>Tested the PC initiated read and write DMA functionality of the adapter</w:t>
+      </w:r>
+    </w:p>
+    <w:p>
+      <w:pPr>
+        <w:pStyle w:val="BodyText2"/>
+        <w:numPr>
+          <w:ilvl w:val="0"/>
+          <w:numId w:val="46"/>
+        </w:numPr>
+      </w:pPr>
+      <w:r>
+        <w:t xml:space="preserve">PC writes 256 write </w:t>
+      </w:r>
+      <w:proofErr w:type="spellStart"/>
+      <w:r>
+        <w:t>dma</w:t>
+      </w:r>
+      <w:proofErr w:type="spellEnd"/>
+      <w:r>
+        <w:t xml:space="preserve"> descriptors in PC memory</w:t>
+      </w:r>
+    </w:p>
+    <w:p>
+      <w:pPr>
+        <w:pStyle w:val="Heading3"/>
+      </w:pPr>
+      <w:r>
+        <w:t xml:space="preserve">Thorough </w:t>
+      </w:r>
+      <w:proofErr w:type="spellStart"/>
+      <w:r>
+        <w:t>linux</w:t>
+      </w:r>
+      <w:proofErr w:type="spellEnd"/>
+      <w:r>
+        <w:t xml:space="preserve"> driver testing</w:t>
+      </w:r>
+    </w:p>
+    <w:p>
+      <w:pPr>
+        <w:pStyle w:val="BodyText2"/>
+        <w:numPr>
+          <w:ilvl w:val="0"/>
+          <w:numId w:val="44"/>
+        </w:numPr>
+      </w:pPr>
+      <w:r>
+        <w:t>Max number of transfers with max number of data</w:t>
+      </w:r>
     </w:p>
     <w:p>
       <w:pPr>
@@ -28019,7 +29027,7 @@
                     </pic:cNvPicPr>
                   </pic:nvPicPr>
                   <pic:blipFill>
-                    <a:blip r:embed="rId33" cstate="print"/>
+                    <a:blip r:embed="rId35" cstate="print"/>
                     <a:srcRect/>
                     <a:stretch>
                       <a:fillRect/>
@@ -28102,7 +29110,7 @@
                     </pic:cNvPicPr>
                   </pic:nvPicPr>
                   <pic:blipFill>
-                    <a:blip r:embed="rId34" cstate="print"/>
+                    <a:blip r:embed="rId36" cstate="print"/>
                     <a:srcRect/>
                     <a:stretch>
                       <a:fillRect/>
@@ -28238,7 +29246,7 @@
                     </pic:cNvPicPr>
                   </pic:nvPicPr>
                   <pic:blipFill>
-                    <a:blip r:embed="rId35" cstate="print"/>
+                    <a:blip r:embed="rId37" cstate="print"/>
                     <a:srcRect/>
                     <a:stretch>
                       <a:fillRect/>
@@ -28396,7 +29404,7 @@
         <w:noProof/>
         <w:lang w:val="fi-FI"/>
       </w:rPr>
-      <w:t>26.9.2011 18:19</w:t>
+      <w:t>8.12.2011 22:04</w:t>
     </w:r>
     <w:r>
       <w:fldChar w:fldCharType="end"/>
@@ -28436,7 +29444,7 @@
         <w:noProof/>
         <w:lang w:val="fi-FI"/>
       </w:rPr>
-      <w:t>7</w:t>
+      <w:t>24</w:t>
     </w:r>
     <w:r>
       <w:rPr>
@@ -28479,7 +29487,7 @@
         <w:noProof/>
         <w:lang w:val="fi-FI"/>
       </w:rPr>
-      <w:t>26.9.2011 18:19</w:t>
+      <w:t>8.12.2011 22:04</w:t>
     </w:r>
     <w:r>
       <w:fldChar w:fldCharType="end"/>
@@ -28519,7 +29527,7 @@
         <w:noProof/>
         <w:lang w:val="fi-FI"/>
       </w:rPr>
-      <w:t>6</w:t>
+      <w:t>21</w:t>
     </w:r>
     <w:r>
       <w:rPr>
@@ -28820,7 +29828,7 @@
         <w:rStyle w:val="PageNumber"/>
         <w:noProof/>
       </w:rPr>
-      <w:t>6</w:t>
+      <w:t>21</w:t>
     </w:r>
     <w:r>
       <w:rPr>
@@ -30340,6 +31348,232 @@
     </w:lvl>
   </w:abstractNum>
   <w:abstractNum w:abstractNumId="23">
+    <w:nsid w:val="3A7718A6"/>
+    <w:multiLevelType w:val="hybridMultilevel"/>
+    <w:tmpl w:val="B3B6C300"/>
+    <w:lvl w:ilvl="0" w:tplc="04090001">
+      <w:start w:val="1"/>
+      <w:numFmt w:val="bullet"/>
+      <w:lvlText w:val=""/>
+      <w:lvlJc w:val="left"/>
+      <w:pPr>
+        <w:ind w:left="720" w:hanging="360"/>
+      </w:pPr>
+      <w:rPr>
+        <w:rFonts w:ascii="Symbol" w:hAnsi="Symbol" w:hint="default"/>
+      </w:rPr>
+    </w:lvl>
+    <w:lvl w:ilvl="1" w:tplc="04090003" w:tentative="1">
+      <w:start w:val="1"/>
+      <w:numFmt w:val="bullet"/>
+      <w:lvlText w:val="o"/>
+      <w:lvlJc w:val="left"/>
+      <w:pPr>
+        <w:ind w:left="1440" w:hanging="360"/>
+      </w:pPr>
+      <w:rPr>
+        <w:rFonts w:ascii="Courier New" w:hAnsi="Courier New" w:cs="Courier New" w:hint="default"/>
+      </w:rPr>
+    </w:lvl>
+    <w:lvl w:ilvl="2" w:tplc="04090005" w:tentative="1">
+      <w:start w:val="1"/>
+      <w:numFmt w:val="bullet"/>
+      <w:lvlText w:val=""/>
+      <w:lvlJc w:val="left"/>
+      <w:pPr>
+        <w:ind w:left="2160" w:hanging="360"/>
+      </w:pPr>
+      <w:rPr>
+        <w:rFonts w:ascii="Wingdings" w:hAnsi="Wingdings" w:hint="default"/>
+      </w:rPr>
+    </w:lvl>
+    <w:lvl w:ilvl="3" w:tplc="04090001" w:tentative="1">
+      <w:start w:val="1"/>
+      <w:numFmt w:val="bullet"/>
+      <w:lvlText w:val=""/>
+      <w:lvlJc w:val="left"/>
+      <w:pPr>
+        <w:ind w:left="2880" w:hanging="360"/>
+      </w:pPr>
+      <w:rPr>
+        <w:rFonts w:ascii="Symbol" w:hAnsi="Symbol" w:hint="default"/>
+      </w:rPr>
+    </w:lvl>
+    <w:lvl w:ilvl="4" w:tplc="04090003" w:tentative="1">
+      <w:start w:val="1"/>
+      <w:numFmt w:val="bullet"/>
+      <w:lvlText w:val="o"/>
+      <w:lvlJc w:val="left"/>
+      <w:pPr>
+        <w:ind w:left="3600" w:hanging="360"/>
+      </w:pPr>
+      <w:rPr>
+        <w:rFonts w:ascii="Courier New" w:hAnsi="Courier New" w:cs="Courier New" w:hint="default"/>
+      </w:rPr>
+    </w:lvl>
+    <w:lvl w:ilvl="5" w:tplc="04090005" w:tentative="1">
+      <w:start w:val="1"/>
+      <w:numFmt w:val="bullet"/>
+      <w:lvlText w:val=""/>
+      <w:lvlJc w:val="left"/>
+      <w:pPr>
+        <w:ind w:left="4320" w:hanging="360"/>
+      </w:pPr>
+      <w:rPr>
+        <w:rFonts w:ascii="Wingdings" w:hAnsi="Wingdings" w:hint="default"/>
+      </w:rPr>
+    </w:lvl>
+    <w:lvl w:ilvl="6" w:tplc="04090001" w:tentative="1">
+      <w:start w:val="1"/>
+      <w:numFmt w:val="bullet"/>
+      <w:lvlText w:val=""/>
+      <w:lvlJc w:val="left"/>
+      <w:pPr>
+        <w:ind w:left="5040" w:hanging="360"/>
+      </w:pPr>
+      <w:rPr>
+        <w:rFonts w:ascii="Symbol" w:hAnsi="Symbol" w:hint="default"/>
+      </w:rPr>
+    </w:lvl>
+    <w:lvl w:ilvl="7" w:tplc="04090003" w:tentative="1">
+      <w:start w:val="1"/>
+      <w:numFmt w:val="bullet"/>
+      <w:lvlText w:val="o"/>
+      <w:lvlJc w:val="left"/>
+      <w:pPr>
+        <w:ind w:left="5760" w:hanging="360"/>
+      </w:pPr>
+      <w:rPr>
+        <w:rFonts w:ascii="Courier New" w:hAnsi="Courier New" w:cs="Courier New" w:hint="default"/>
+      </w:rPr>
+    </w:lvl>
+    <w:lvl w:ilvl="8" w:tplc="04090005" w:tentative="1">
+      <w:start w:val="1"/>
+      <w:numFmt w:val="bullet"/>
+      <w:lvlText w:val=""/>
+      <w:lvlJc w:val="left"/>
+      <w:pPr>
+        <w:ind w:left="6480" w:hanging="360"/>
+      </w:pPr>
+      <w:rPr>
+        <w:rFonts w:ascii="Wingdings" w:hAnsi="Wingdings" w:hint="default"/>
+      </w:rPr>
+    </w:lvl>
+  </w:abstractNum>
+  <w:abstractNum w:abstractNumId="24">
+    <w:nsid w:val="3BFD17BE"/>
+    <w:multiLevelType w:val="hybridMultilevel"/>
+    <w:tmpl w:val="189C82FC"/>
+    <w:lvl w:ilvl="0" w:tplc="04090001">
+      <w:start w:val="1"/>
+      <w:numFmt w:val="bullet"/>
+      <w:lvlText w:val=""/>
+      <w:lvlJc w:val="left"/>
+      <w:pPr>
+        <w:ind w:left="720" w:hanging="360"/>
+      </w:pPr>
+      <w:rPr>
+        <w:rFonts w:ascii="Symbol" w:hAnsi="Symbol" w:hint="default"/>
+      </w:rPr>
+    </w:lvl>
+    <w:lvl w:ilvl="1" w:tplc="04090003">
+      <w:start w:val="1"/>
+      <w:numFmt w:val="bullet"/>
+      <w:lvlText w:val="o"/>
+      <w:lvlJc w:val="left"/>
+      <w:pPr>
+        <w:ind w:left="1440" w:hanging="360"/>
+      </w:pPr>
+      <w:rPr>
+        <w:rFonts w:ascii="Courier New" w:hAnsi="Courier New" w:cs="Courier New" w:hint="default"/>
+      </w:rPr>
+    </w:lvl>
+    <w:lvl w:ilvl="2" w:tplc="04090005" w:tentative="1">
+      <w:start w:val="1"/>
+      <w:numFmt w:val="bullet"/>
+      <w:lvlText w:val=""/>
+      <w:lvlJc w:val="left"/>
+      <w:pPr>
+        <w:ind w:left="2160" w:hanging="360"/>
+      </w:pPr>
+      <w:rPr>
+        <w:rFonts w:ascii="Wingdings" w:hAnsi="Wingdings" w:hint="default"/>
+      </w:rPr>
+    </w:lvl>
+    <w:lvl w:ilvl="3" w:tplc="04090001" w:tentative="1">
+      <w:start w:val="1"/>
+      <w:numFmt w:val="bullet"/>
+      <w:lvlText w:val=""/>
+      <w:lvlJc w:val="left"/>
+      <w:pPr>
+        <w:ind w:left="2880" w:hanging="360"/>
+      </w:pPr>
+      <w:rPr>
+        <w:rFonts w:ascii="Symbol" w:hAnsi="Symbol" w:hint="default"/>
+      </w:rPr>
+    </w:lvl>
+    <w:lvl w:ilvl="4" w:tplc="04090003" w:tentative="1">
+      <w:start w:val="1"/>
+      <w:numFmt w:val="bullet"/>
+      <w:lvlText w:val="o"/>
+      <w:lvlJc w:val="left"/>
+      <w:pPr>
+        <w:ind w:left="3600" w:hanging="360"/>
+      </w:pPr>
+      <w:rPr>
+        <w:rFonts w:ascii="Courier New" w:hAnsi="Courier New" w:cs="Courier New" w:hint="default"/>
+      </w:rPr>
+    </w:lvl>
+    <w:lvl w:ilvl="5" w:tplc="04090005" w:tentative="1">
+      <w:start w:val="1"/>
+      <w:numFmt w:val="bullet"/>
+      <w:lvlText w:val=""/>
+      <w:lvlJc w:val="left"/>
+      <w:pPr>
+        <w:ind w:left="4320" w:hanging="360"/>
+      </w:pPr>
+      <w:rPr>
+        <w:rFonts w:ascii="Wingdings" w:hAnsi="Wingdings" w:hint="default"/>
+      </w:rPr>
+    </w:lvl>
+    <w:lvl w:ilvl="6" w:tplc="04090001" w:tentative="1">
+      <w:start w:val="1"/>
+      <w:numFmt w:val="bullet"/>
+      <w:lvlText w:val=""/>
+      <w:lvlJc w:val="left"/>
+      <w:pPr>
+        <w:ind w:left="5040" w:hanging="360"/>
+      </w:pPr>
+      <w:rPr>
+        <w:rFonts w:ascii="Symbol" w:hAnsi="Symbol" w:hint="default"/>
+      </w:rPr>
+    </w:lvl>
+    <w:lvl w:ilvl="7" w:tplc="04090003" w:tentative="1">
+      <w:start w:val="1"/>
+      <w:numFmt w:val="bullet"/>
+      <w:lvlText w:val="o"/>
+      <w:lvlJc w:val="left"/>
+      <w:pPr>
+        <w:ind w:left="5760" w:hanging="360"/>
+      </w:pPr>
+      <w:rPr>
+        <w:rFonts w:ascii="Courier New" w:hAnsi="Courier New" w:cs="Courier New" w:hint="default"/>
+      </w:rPr>
+    </w:lvl>
+    <w:lvl w:ilvl="8" w:tplc="04090005" w:tentative="1">
+      <w:start w:val="1"/>
+      <w:numFmt w:val="bullet"/>
+      <w:lvlText w:val=""/>
+      <w:lvlJc w:val="left"/>
+      <w:pPr>
+        <w:ind w:left="6480" w:hanging="360"/>
+      </w:pPr>
+      <w:rPr>
+        <w:rFonts w:ascii="Wingdings" w:hAnsi="Wingdings" w:hint="default"/>
+      </w:rPr>
+    </w:lvl>
+  </w:abstractNum>
+  <w:abstractNum w:abstractNumId="25">
     <w:nsid w:val="3C2402FE"/>
     <w:multiLevelType w:val="hybridMultilevel"/>
     <w:tmpl w:val="DB62FB7E"/>
@@ -30479,7 +31713,120 @@
       </w:rPr>
     </w:lvl>
   </w:abstractNum>
-  <w:abstractNum w:abstractNumId="24">
+  <w:abstractNum w:abstractNumId="26">
+    <w:nsid w:val="3DE42518"/>
+    <w:multiLevelType w:val="hybridMultilevel"/>
+    <w:tmpl w:val="912E0DCC"/>
+    <w:lvl w:ilvl="0" w:tplc="04090001">
+      <w:start w:val="1"/>
+      <w:numFmt w:val="bullet"/>
+      <w:lvlText w:val=""/>
+      <w:lvlJc w:val="left"/>
+      <w:pPr>
+        <w:ind w:left="720" w:hanging="360"/>
+      </w:pPr>
+      <w:rPr>
+        <w:rFonts w:ascii="Symbol" w:hAnsi="Symbol" w:hint="default"/>
+      </w:rPr>
+    </w:lvl>
+    <w:lvl w:ilvl="1" w:tplc="04090003" w:tentative="1">
+      <w:start w:val="1"/>
+      <w:numFmt w:val="bullet"/>
+      <w:lvlText w:val="o"/>
+      <w:lvlJc w:val="left"/>
+      <w:pPr>
+        <w:ind w:left="1440" w:hanging="360"/>
+      </w:pPr>
+      <w:rPr>
+        <w:rFonts w:ascii="Courier New" w:hAnsi="Courier New" w:cs="Courier New" w:hint="default"/>
+      </w:rPr>
+    </w:lvl>
+    <w:lvl w:ilvl="2" w:tplc="04090005" w:tentative="1">
+      <w:start w:val="1"/>
+      <w:numFmt w:val="bullet"/>
+      <w:lvlText w:val=""/>
+      <w:lvlJc w:val="left"/>
+      <w:pPr>
+        <w:ind w:left="2160" w:hanging="360"/>
+      </w:pPr>
+      <w:rPr>
+        <w:rFonts w:ascii="Wingdings" w:hAnsi="Wingdings" w:hint="default"/>
+      </w:rPr>
+    </w:lvl>
+    <w:lvl w:ilvl="3" w:tplc="04090001" w:tentative="1">
+      <w:start w:val="1"/>
+      <w:numFmt w:val="bullet"/>
+      <w:lvlText w:val=""/>
+      <w:lvlJc w:val="left"/>
+      <w:pPr>
+        <w:ind w:left="2880" w:hanging="360"/>
+      </w:pPr>
+      <w:rPr>
+        <w:rFonts w:ascii="Symbol" w:hAnsi="Symbol" w:hint="default"/>
+      </w:rPr>
+    </w:lvl>
+    <w:lvl w:ilvl="4" w:tplc="04090003" w:tentative="1">
+      <w:start w:val="1"/>
+      <w:numFmt w:val="bullet"/>
+      <w:lvlText w:val="o"/>
+      <w:lvlJc w:val="left"/>
+      <w:pPr>
+        <w:ind w:left="3600" w:hanging="360"/>
+      </w:pPr>
+      <w:rPr>
+        <w:rFonts w:ascii="Courier New" w:hAnsi="Courier New" w:cs="Courier New" w:hint="default"/>
+      </w:rPr>
+    </w:lvl>
+    <w:lvl w:ilvl="5" w:tplc="04090005" w:tentative="1">
+      <w:start w:val="1"/>
+      <w:numFmt w:val="bullet"/>
+      <w:lvlText w:val=""/>
+      <w:lvlJc w:val="left"/>
+      <w:pPr>
+        <w:ind w:left="4320" w:hanging="360"/>
+      </w:pPr>
+      <w:rPr>
+        <w:rFonts w:ascii="Wingdings" w:hAnsi="Wingdings" w:hint="default"/>
+      </w:rPr>
+    </w:lvl>
+    <w:lvl w:ilvl="6" w:tplc="04090001" w:tentative="1">
+      <w:start w:val="1"/>
+      <w:numFmt w:val="bullet"/>
+      <w:lvlText w:val=""/>
+      <w:lvlJc w:val="left"/>
+      <w:pPr>
+        <w:ind w:left="5040" w:hanging="360"/>
+      </w:pPr>
+      <w:rPr>
+        <w:rFonts w:ascii="Symbol" w:hAnsi="Symbol" w:hint="default"/>
+      </w:rPr>
+    </w:lvl>
+    <w:lvl w:ilvl="7" w:tplc="04090003" w:tentative="1">
+      <w:start w:val="1"/>
+      <w:numFmt w:val="bullet"/>
+      <w:lvlText w:val="o"/>
+      <w:lvlJc w:val="left"/>
+      <w:pPr>
+        <w:ind w:left="5760" w:hanging="360"/>
+      </w:pPr>
+      <w:rPr>
+        <w:rFonts w:ascii="Courier New" w:hAnsi="Courier New" w:cs="Courier New" w:hint="default"/>
+      </w:rPr>
+    </w:lvl>
+    <w:lvl w:ilvl="8" w:tplc="04090005" w:tentative="1">
+      <w:start w:val="1"/>
+      <w:numFmt w:val="bullet"/>
+      <w:lvlText w:val=""/>
+      <w:lvlJc w:val="left"/>
+      <w:pPr>
+        <w:ind w:left="6480" w:hanging="360"/>
+      </w:pPr>
+      <w:rPr>
+        <w:rFonts w:ascii="Wingdings" w:hAnsi="Wingdings" w:hint="default"/>
+      </w:rPr>
+    </w:lvl>
+  </w:abstractNum>
+  <w:abstractNum w:abstractNumId="27">
     <w:nsid w:val="3F914CB8"/>
     <w:multiLevelType w:val="hybridMultilevel"/>
     <w:tmpl w:val="E2EE8710"/>
@@ -30565,7 +31912,7 @@
       </w:pPr>
     </w:lvl>
   </w:abstractNum>
-  <w:abstractNum w:abstractNumId="25">
+  <w:abstractNum w:abstractNumId="28">
     <w:nsid w:val="408A2B15"/>
     <w:multiLevelType w:val="hybridMultilevel"/>
     <w:tmpl w:val="14AC87AC"/>
@@ -30678,7 +32025,7 @@
       </w:rPr>
     </w:lvl>
   </w:abstractNum>
-  <w:abstractNum w:abstractNumId="26">
+  <w:abstractNum w:abstractNumId="29">
     <w:nsid w:val="4BC20988"/>
     <w:multiLevelType w:val="hybridMultilevel"/>
     <w:tmpl w:val="8B80394C"/>
@@ -30818,7 +32165,7 @@
       </w:rPr>
     </w:lvl>
   </w:abstractNum>
-  <w:abstractNum w:abstractNumId="27">
+  <w:abstractNum w:abstractNumId="30">
     <w:nsid w:val="528F7262"/>
     <w:multiLevelType w:val="hybridMultilevel"/>
     <w:tmpl w:val="879C149C"/>
@@ -30931,7 +32278,7 @@
       </w:rPr>
     </w:lvl>
   </w:abstractNum>
-  <w:abstractNum w:abstractNumId="28">
+  <w:abstractNum w:abstractNumId="31">
     <w:nsid w:val="55ED2C9F"/>
     <w:multiLevelType w:val="hybridMultilevel"/>
     <w:tmpl w:val="27B80BAE"/>
@@ -31044,7 +32391,7 @@
       </w:rPr>
     </w:lvl>
   </w:abstractNum>
-  <w:abstractNum w:abstractNumId="29">
+  <w:abstractNum w:abstractNumId="32">
     <w:nsid w:val="58AE4FF1"/>
     <w:multiLevelType w:val="hybridMultilevel"/>
     <w:tmpl w:val="3876545C"/>
@@ -31157,7 +32504,7 @@
       </w:rPr>
     </w:lvl>
   </w:abstractNum>
-  <w:abstractNum w:abstractNumId="30">
+  <w:abstractNum w:abstractNumId="33">
     <w:nsid w:val="639C1C24"/>
     <w:multiLevelType w:val="hybridMultilevel"/>
     <w:tmpl w:val="92E4A97C"/>
@@ -31270,7 +32617,7 @@
       </w:rPr>
     </w:lvl>
   </w:abstractNum>
-  <w:abstractNum w:abstractNumId="31">
+  <w:abstractNum w:abstractNumId="34">
     <w:nsid w:val="66836F94"/>
     <w:multiLevelType w:val="hybridMultilevel"/>
     <w:tmpl w:val="A1EEBA60"/>
@@ -31411,7 +32758,7 @@
       </w:rPr>
     </w:lvl>
   </w:abstractNum>
-  <w:abstractNum w:abstractNumId="32">
+  <w:abstractNum w:abstractNumId="35">
     <w:nsid w:val="689C6A03"/>
     <w:multiLevelType w:val="hybridMultilevel"/>
     <w:tmpl w:val="A8683B06"/>
@@ -31497,7 +32844,7 @@
       </w:pPr>
     </w:lvl>
   </w:abstractNum>
-  <w:abstractNum w:abstractNumId="33">
+  <w:abstractNum w:abstractNumId="36">
     <w:nsid w:val="75C7348E"/>
     <w:multiLevelType w:val="hybridMultilevel"/>
     <w:tmpl w:val="EB3A8FCC"/>
@@ -31637,7 +32984,7 @@
       </w:rPr>
     </w:lvl>
   </w:abstractNum>
-  <w:abstractNum w:abstractNumId="34">
+  <w:abstractNum w:abstractNumId="37">
     <w:nsid w:val="77670D48"/>
     <w:multiLevelType w:val="hybridMultilevel"/>
     <w:tmpl w:val="59602890"/>
@@ -31777,7 +33124,7 @@
       </w:rPr>
     </w:lvl>
   </w:abstractNum>
-  <w:abstractNum w:abstractNumId="35">
+  <w:abstractNum w:abstractNumId="38">
     <w:nsid w:val="789A116B"/>
     <w:multiLevelType w:val="hybridMultilevel"/>
     <w:tmpl w:val="C2FA88E0"/>
@@ -31891,7 +33238,7 @@
       </w:rPr>
     </w:lvl>
   </w:abstractNum>
-  <w:abstractNum w:abstractNumId="36">
+  <w:abstractNum w:abstractNumId="39">
     <w:nsid w:val="7C005D35"/>
     <w:multiLevelType w:val="multilevel"/>
     <w:tmpl w:val="0409001F"/>
@@ -32015,52 +33362,52 @@
     <w:abstractNumId w:val="21"/>
   </w:num>
   <w:num w:numId="13">
-    <w:abstractNumId w:val="35"/>
+    <w:abstractNumId w:val="38"/>
   </w:num>
   <w:num w:numId="14">
-    <w:abstractNumId w:val="34"/>
+    <w:abstractNumId w:val="37"/>
   </w:num>
   <w:num w:numId="15">
-    <w:abstractNumId w:val="33"/>
+    <w:abstractNumId w:val="36"/>
   </w:num>
   <w:num w:numId="16">
     <w:abstractNumId w:val="12"/>
   </w:num>
   <w:num w:numId="17">
-    <w:abstractNumId w:val="26"/>
+    <w:abstractNumId w:val="29"/>
   </w:num>
   <w:num w:numId="18">
-    <w:abstractNumId w:val="23"/>
+    <w:abstractNumId w:val="25"/>
   </w:num>
   <w:num w:numId="19">
-    <w:abstractNumId w:val="31"/>
+    <w:abstractNumId w:val="34"/>
   </w:num>
   <w:num w:numId="20">
-    <w:abstractNumId w:val="31"/>
+    <w:abstractNumId w:val="34"/>
   </w:num>
   <w:num w:numId="21">
+    <w:abstractNumId w:val="35"/>
+  </w:num>
+  <w:num w:numId="22">
+    <w:abstractNumId w:val="34"/>
+  </w:num>
+  <w:num w:numId="23">
+    <w:abstractNumId w:val="34"/>
+  </w:num>
+  <w:num w:numId="24">
+    <w:abstractNumId w:val="34"/>
+  </w:num>
+  <w:num w:numId="25">
+    <w:abstractNumId w:val="34"/>
+  </w:num>
+  <w:num w:numId="26">
     <w:abstractNumId w:val="32"/>
   </w:num>
-  <w:num w:numId="22">
-    <w:abstractNumId w:val="31"/>
-  </w:num>
-  <w:num w:numId="23">
-    <w:abstractNumId w:val="31"/>
-  </w:num>
-  <w:num w:numId="24">
-    <w:abstractNumId w:val="31"/>
-  </w:num>
-  <w:num w:numId="25">
-    <w:abstractNumId w:val="31"/>
-  </w:num>
-  <w:num w:numId="26">
-    <w:abstractNumId w:val="29"/>
-  </w:num>
   <w:num w:numId="27">
-    <w:abstractNumId w:val="30"/>
+    <w:abstractNumId w:val="33"/>
   </w:num>
   <w:num w:numId="28">
-    <w:abstractNumId w:val="27"/>
+    <w:abstractNumId w:val="30"/>
   </w:num>
   <w:num w:numId="29">
     <w:abstractNumId w:val="14"/>
@@ -32069,13 +33416,13 @@
     <w:abstractNumId w:val="16"/>
   </w:num>
   <w:num w:numId="31">
-    <w:abstractNumId w:val="24"/>
+    <w:abstractNumId w:val="27"/>
   </w:num>
   <w:num w:numId="32">
-    <w:abstractNumId w:val="28"/>
+    <w:abstractNumId w:val="31"/>
   </w:num>
   <w:num w:numId="33">
-    <w:abstractNumId w:val="25"/>
+    <w:abstractNumId w:val="28"/>
   </w:num>
   <w:num w:numId="34">
     <w:abstractNumId w:val="17"/>
@@ -32228,10 +33575,19 @@
     </w:lvlOverride>
   </w:num>
   <w:num w:numId="42">
-    <w:abstractNumId w:val="36"/>
+    <w:abstractNumId w:val="39"/>
   </w:num>
   <w:num w:numId="43">
     <w:abstractNumId w:val="18"/>
+  </w:num>
+  <w:num w:numId="44">
+    <w:abstractNumId w:val="23"/>
+  </w:num>
+  <w:num w:numId="45">
+    <w:abstractNumId w:val="24"/>
+  </w:num>
+  <w:num w:numId="46">
+    <w:abstractNumId w:val="26"/>
   </w:num>
   <w:numIdMacAtCleanup w:val="17"/>
 </w:numbering>
@@ -32584,7 +33940,6 @@
   <w:style w:type="character" w:default="1" w:styleId="DefaultParagraphFont">
     <w:name w:val="Default Paragraph Font"/>
     <w:uiPriority w:val="1"/>
-    <w:semiHidden/>
     <w:unhideWhenUsed/>
   </w:style>
   <w:style w:type="table" w:default="1" w:styleId="TableNormal">
@@ -35260,7 +36615,7 @@
 </file>
 
 <file path=customXml/itemProps1.xml><?xml version="1.0" encoding="utf-8"?>
-<ds:datastoreItem xmlns:ds="http://schemas.openxmlformats.org/officeDocument/2006/customXml" ds:itemID="{F4035712-75C3-4CEC-99F4-4C56BAE01EA6}">
+<ds:datastoreItem xmlns:ds="http://schemas.openxmlformats.org/officeDocument/2006/customXml" ds:itemID="{95F524B6-E375-4ABB-9D1B-39FBCB40A9B9}">
   <ds:schemaRefs>
     <ds:schemaRef ds:uri="http://schemas.openxmlformats.org/officeDocument/2006/bibliography"/>
   </ds:schemaRefs>

</xml_diff>

<commit_message>
update pcie to hibi
</commit_message>
<xml_diff>
--- a/TUT/ip.hwp.interface/pcie/pcie_to_hibi.comp/2.0/doc/PCIe_to_HIBI_v2.docx
+++ b/TUT/ip.hwp.interface/pcie/pcie_to_hibi.comp/2.0/doc/PCIe_to_HIBI_v2.docx
@@ -18694,6 +18694,9 @@
         <w:pStyle w:val="BodyText2"/>
       </w:pPr>
       <w:r>
+        <w:rPr>
+          <w:noProof/>
+        </w:rPr>
         <w:drawing>
           <wp:inline distT="0" distB="0" distL="0" distR="0">
             <wp:extent cx="5544820" cy="2279759"/>
@@ -20305,6 +20308,54 @@
     </w:p>
     <w:p>
       <w:pPr>
+        <w:rPr>
+          <w:lang w:bidi="en-US"/>
+        </w:rPr>
+      </w:pPr>
+      <w:r>
+        <w:rPr>
+          <w:lang w:bidi="en-US"/>
+        </w:rPr>
+        <w:t xml:space="preserve">To run this </w:t>
+      </w:r>
+      <w:proofErr w:type="spellStart"/>
+      <w:r>
+        <w:rPr>
+          <w:lang w:bidi="en-US"/>
+        </w:rPr>
+        <w:t>testbench</w:t>
+      </w:r>
+      <w:proofErr w:type="spellEnd"/>
+      <w:r>
+        <w:rPr>
+          <w:lang w:bidi="en-US"/>
+        </w:rPr>
+        <w:t xml:space="preserve"> go to the “</w:t>
+      </w:r>
+      <w:proofErr w:type="spellStart"/>
+      <w:r>
+        <w:rPr>
+          <w:lang w:bidi="en-US"/>
+        </w:rPr>
+        <w:t>tb</w:t>
+      </w:r>
+      <w:proofErr w:type="spellEnd"/>
+      <w:r>
+        <w:rPr>
+          <w:lang w:bidi="en-US"/>
+        </w:rPr>
+        <w:t>” subdirectory and run the set_tb.do script and follow the instructions.</w:t>
+      </w:r>
+    </w:p>
+    <w:p>
+      <w:pPr>
+        <w:rPr>
+          <w:lang w:bidi="en-US"/>
+        </w:rPr>
+      </w:pPr>
+    </w:p>
+    <w:p>
+      <w:pPr>
         <w:pStyle w:val="Heading2"/>
         <w:rPr>
           <w:lang w:bidi="en-US"/>
@@ -20509,6 +20560,7 @@
         </w:rPr>
       </w:pPr>
       <w:r>
+        <w:lastRenderedPageBreak/>
         <w:t xml:space="preserve">Figure </w:t>
       </w:r>
       <w:r>
@@ -20539,7 +20591,6 @@
         <w:rPr>
           <w:lang w:bidi="en-US"/>
         </w:rPr>
-        <w:lastRenderedPageBreak/>
         <w:t xml:space="preserve">The PC </w:t>
       </w:r>
       <w:r>
@@ -29404,7 +29455,7 @@
         <w:noProof/>
         <w:lang w:val="fi-FI"/>
       </w:rPr>
-      <w:t>8.12.2011 22:04</w:t>
+      <w:t>8.12.2011 23:08</w:t>
     </w:r>
     <w:r>
       <w:fldChar w:fldCharType="end"/>
@@ -29444,7 +29495,7 @@
         <w:noProof/>
         <w:lang w:val="fi-FI"/>
       </w:rPr>
-      <w:t>24</w:t>
+      <w:t>31</w:t>
     </w:r>
     <w:r>
       <w:rPr>
@@ -29487,7 +29538,7 @@
         <w:noProof/>
         <w:lang w:val="fi-FI"/>
       </w:rPr>
-      <w:t>8.12.2011 22:04</w:t>
+      <w:t>8.12.2011 23:08</w:t>
     </w:r>
     <w:r>
       <w:fldChar w:fldCharType="end"/>
@@ -33940,6 +33991,7 @@
   <w:style w:type="character" w:default="1" w:styleId="DefaultParagraphFont">
     <w:name w:val="Default Paragraph Font"/>
     <w:uiPriority w:val="1"/>
+    <w:semiHidden/>
     <w:unhideWhenUsed/>
   </w:style>
   <w:style w:type="table" w:default="1" w:styleId="TableNormal">
@@ -36615,7 +36667,7 @@
 </file>
 
 <file path=customXml/itemProps1.xml><?xml version="1.0" encoding="utf-8"?>
-<ds:datastoreItem xmlns:ds="http://schemas.openxmlformats.org/officeDocument/2006/customXml" ds:itemID="{95F524B6-E375-4ABB-9D1B-39FBCB40A9B9}">
+<ds:datastoreItem xmlns:ds="http://schemas.openxmlformats.org/officeDocument/2006/customXml" ds:itemID="{21582D1F-81EB-49FE-A5F6-C9D73EB18919}">
   <ds:schemaRefs>
     <ds:schemaRef ds:uri="http://schemas.openxmlformats.org/officeDocument/2006/bibliography"/>
   </ds:schemaRefs>

</xml_diff>